<commit_message>
update document for deployment
</commit_message>
<xml_diff>
--- a/5. user-docs/Dokmee Deployment.docx
+++ b/5. user-docs/Dokmee Deployment.docx
@@ -477,8 +477,6 @@
       <w:pPr>
         <w:outlineLvl w:val="0"/>
       </w:pPr>
-      <w:bookmarkStart w:id="0" w:name="_GoBack"/>
-      <w:bookmarkEnd w:id="0"/>
     </w:p>
     <w:p>
       <w:pPr>
@@ -492,7 +490,7 @@
           <w:b/>
         </w:rPr>
       </w:pPr>
-      <w:bookmarkStart w:id="1" w:name="_Toc520918601"/>
+      <w:bookmarkStart w:id="0" w:name="_Toc520918601"/>
       <w:r>
         <w:rPr>
           <w:b/>
@@ -500,7 +498,7 @@
         <w:lastRenderedPageBreak/>
         <w:t>Technology requirements</w:t>
       </w:r>
-      <w:bookmarkEnd w:id="1"/>
+      <w:bookmarkEnd w:id="0"/>
     </w:p>
     <w:p>
       <w:pPr>
@@ -538,7 +536,7 @@
           <w:b/>
         </w:rPr>
       </w:pPr>
-      <w:bookmarkStart w:id="2" w:name="_Toc520918602"/>
+      <w:bookmarkStart w:id="1" w:name="_Toc520918602"/>
       <w:r>
         <w:rPr>
           <w:b/>
@@ -552,7 +550,7 @@
         </w:rPr>
         <w:t>Web.config</w:t>
       </w:r>
-      <w:bookmarkEnd w:id="2"/>
+      <w:bookmarkEnd w:id="1"/>
       <w:proofErr w:type="spellEnd"/>
     </w:p>
     <w:p>
@@ -1889,6 +1887,391 @@
           <w:numId w:val="5"/>
         </w:numPr>
       </w:pPr>
+      <w:r>
+        <w:t xml:space="preserve">Set </w:t>
+      </w:r>
+      <w:proofErr w:type="spellStart"/>
+      <w:r>
+        <w:rPr>
+          <w:rFonts w:ascii="Consolas" w:hAnsi="Consolas" w:cs="Consolas"/>
+          <w:color w:val="0000FF"/>
+          <w:sz w:val="19"/>
+          <w:szCs w:val="19"/>
+        </w:rPr>
+        <w:t>DocumentStatusIndex</w:t>
+      </w:r>
+      <w:proofErr w:type="spellEnd"/>
+      <w:r>
+        <w:rPr>
+          <w:rFonts w:ascii="Consolas" w:hAnsi="Consolas" w:cs="Consolas"/>
+          <w:color w:val="0000FF"/>
+          <w:sz w:val="19"/>
+          <w:szCs w:val="19"/>
+        </w:rPr>
+        <w:t xml:space="preserve">: </w:t>
+      </w:r>
+      <w:r>
+        <w:rPr>
+          <w:rFonts w:ascii="Consolas" w:hAnsi="Consolas" w:cs="Consolas"/>
+          <w:color w:val="0000FF"/>
+          <w:sz w:val="19"/>
+          <w:szCs w:val="19"/>
+        </w:rPr>
+        <w:t>&lt;</w:t>
+      </w:r>
+      <w:r>
+        <w:rPr>
+          <w:rFonts w:ascii="Consolas" w:hAnsi="Consolas" w:cs="Consolas"/>
+          <w:color w:val="A31515"/>
+          <w:sz w:val="19"/>
+          <w:szCs w:val="19"/>
+        </w:rPr>
+        <w:t>add</w:t>
+      </w:r>
+      <w:r>
+        <w:rPr>
+          <w:rFonts w:ascii="Consolas" w:hAnsi="Consolas" w:cs="Consolas"/>
+          <w:color w:val="0000FF"/>
+          <w:sz w:val="19"/>
+          <w:szCs w:val="19"/>
+        </w:rPr>
+        <w:t xml:space="preserve"> </w:t>
+      </w:r>
+      <w:r>
+        <w:rPr>
+          <w:rFonts w:ascii="Consolas" w:hAnsi="Consolas" w:cs="Consolas"/>
+          <w:color w:val="FF0000"/>
+          <w:sz w:val="19"/>
+          <w:szCs w:val="19"/>
+        </w:rPr>
+        <w:t>key</w:t>
+      </w:r>
+      <w:r>
+        <w:rPr>
+          <w:rFonts w:ascii="Consolas" w:hAnsi="Consolas" w:cs="Consolas"/>
+          <w:color w:val="0000FF"/>
+          <w:sz w:val="19"/>
+          <w:szCs w:val="19"/>
+        </w:rPr>
+        <w:t>=</w:t>
+      </w:r>
+      <w:r>
+        <w:rPr>
+          <w:rFonts w:ascii="Consolas" w:hAnsi="Consolas" w:cs="Consolas"/>
+          <w:color w:val="000000"/>
+          <w:sz w:val="19"/>
+          <w:szCs w:val="19"/>
+        </w:rPr>
+        <w:t>"</w:t>
+      </w:r>
+      <w:proofErr w:type="spellStart"/>
+      <w:r>
+        <w:rPr>
+          <w:rFonts w:ascii="Consolas" w:hAnsi="Consolas" w:cs="Consolas"/>
+          <w:color w:val="0000FF"/>
+          <w:sz w:val="19"/>
+          <w:szCs w:val="19"/>
+        </w:rPr>
+        <w:t>DocumentStatusIndex</w:t>
+      </w:r>
+      <w:proofErr w:type="spellEnd"/>
+      <w:r>
+        <w:rPr>
+          <w:rFonts w:ascii="Consolas" w:hAnsi="Consolas" w:cs="Consolas"/>
+          <w:color w:val="000000"/>
+          <w:sz w:val="19"/>
+          <w:szCs w:val="19"/>
+        </w:rPr>
+        <w:t>"</w:t>
+      </w:r>
+      <w:r>
+        <w:rPr>
+          <w:rFonts w:ascii="Consolas" w:hAnsi="Consolas" w:cs="Consolas"/>
+          <w:color w:val="0000FF"/>
+          <w:sz w:val="19"/>
+          <w:szCs w:val="19"/>
+        </w:rPr>
+        <w:t xml:space="preserve"> </w:t>
+      </w:r>
+      <w:r>
+        <w:rPr>
+          <w:rFonts w:ascii="Consolas" w:hAnsi="Consolas" w:cs="Consolas"/>
+          <w:color w:val="FF0000"/>
+          <w:sz w:val="19"/>
+          <w:szCs w:val="19"/>
+        </w:rPr>
+        <w:t>value</w:t>
+      </w:r>
+      <w:r>
+        <w:rPr>
+          <w:rFonts w:ascii="Consolas" w:hAnsi="Consolas" w:cs="Consolas"/>
+          <w:color w:val="0000FF"/>
+          <w:sz w:val="19"/>
+          <w:szCs w:val="19"/>
+        </w:rPr>
+        <w:t>=</w:t>
+      </w:r>
+      <w:r>
+        <w:rPr>
+          <w:rFonts w:ascii="Consolas" w:hAnsi="Consolas" w:cs="Consolas"/>
+          <w:color w:val="000000"/>
+          <w:sz w:val="19"/>
+          <w:szCs w:val="19"/>
+        </w:rPr>
+        <w:t>"</w:t>
+      </w:r>
+      <w:r>
+        <w:rPr>
+          <w:rFonts w:ascii="Consolas" w:hAnsi="Consolas" w:cs="Consolas"/>
+          <w:color w:val="0000FF"/>
+          <w:sz w:val="19"/>
+          <w:szCs w:val="19"/>
+        </w:rPr>
+        <w:t>Document Status</w:t>
+      </w:r>
+      <w:r>
+        <w:rPr>
+          <w:rFonts w:ascii="Consolas" w:hAnsi="Consolas" w:cs="Consolas"/>
+          <w:color w:val="000000"/>
+          <w:sz w:val="19"/>
+          <w:szCs w:val="19"/>
+        </w:rPr>
+        <w:t>"</w:t>
+      </w:r>
+      <w:r>
+        <w:rPr>
+          <w:rFonts w:ascii="Consolas" w:hAnsi="Consolas" w:cs="Consolas"/>
+          <w:color w:val="0000FF"/>
+          <w:sz w:val="19"/>
+          <w:szCs w:val="19"/>
+        </w:rPr>
+        <w:t xml:space="preserve"> /&gt;</w:t>
+      </w:r>
+      <w:r>
+        <w:rPr>
+          <w:rFonts w:ascii="Consolas" w:hAnsi="Consolas" w:cs="Consolas"/>
+          <w:color w:val="0000FF"/>
+          <w:sz w:val="19"/>
+          <w:szCs w:val="19"/>
+        </w:rPr>
+        <w:t xml:space="preserve">: </w:t>
+      </w:r>
+      <w:r>
+        <w:rPr>
+          <w:rFonts w:ascii="Consolas" w:hAnsi="Consolas" w:cs="Consolas"/>
+          <w:b/>
+          <w:sz w:val="19"/>
+          <w:szCs w:val="19"/>
+        </w:rPr>
+        <w:t>The Document Status Index name</w:t>
+      </w:r>
+    </w:p>
+    <w:p>
+      <w:pPr>
+        <w:pStyle w:val="ListParagraph"/>
+        <w:numPr>
+          <w:ilvl w:val="0"/>
+          <w:numId w:val="5"/>
+        </w:numPr>
+      </w:pPr>
+      <w:r>
+        <w:t xml:space="preserve">Set </w:t>
+      </w:r>
+      <w:proofErr w:type="spellStart"/>
+      <w:r>
+        <w:rPr>
+          <w:rFonts w:ascii="Consolas" w:hAnsi="Consolas" w:cs="Consolas"/>
+          <w:color w:val="0000FF"/>
+          <w:sz w:val="19"/>
+          <w:szCs w:val="19"/>
+        </w:rPr>
+        <w:t>DocumentStatusIndexValue</w:t>
+      </w:r>
+      <w:proofErr w:type="spellEnd"/>
+      <w:r>
+        <w:rPr>
+          <w:rFonts w:ascii="Consolas" w:hAnsi="Consolas" w:cs="Consolas"/>
+          <w:color w:val="0000FF"/>
+          <w:sz w:val="19"/>
+          <w:szCs w:val="19"/>
+        </w:rPr>
+        <w:t>:</w:t>
+      </w:r>
+      <w:r>
+        <w:rPr>
+          <w:rFonts w:ascii="Consolas" w:hAnsi="Consolas" w:cs="Consolas"/>
+          <w:color w:val="0000FF"/>
+          <w:sz w:val="19"/>
+          <w:szCs w:val="19"/>
+        </w:rPr>
+        <w:t xml:space="preserve"> </w:t>
+      </w:r>
+      <w:r>
+        <w:rPr>
+          <w:rFonts w:ascii="Consolas" w:hAnsi="Consolas" w:cs="Consolas"/>
+          <w:color w:val="0000FF"/>
+          <w:sz w:val="19"/>
+          <w:szCs w:val="19"/>
+        </w:rPr>
+        <w:t>&lt;</w:t>
+      </w:r>
+      <w:r>
+        <w:rPr>
+          <w:rFonts w:ascii="Consolas" w:hAnsi="Consolas" w:cs="Consolas"/>
+          <w:color w:val="A31515"/>
+          <w:sz w:val="19"/>
+          <w:szCs w:val="19"/>
+        </w:rPr>
+        <w:t>add</w:t>
+      </w:r>
+      <w:r>
+        <w:rPr>
+          <w:rFonts w:ascii="Consolas" w:hAnsi="Consolas" w:cs="Consolas"/>
+          <w:color w:val="0000FF"/>
+          <w:sz w:val="19"/>
+          <w:szCs w:val="19"/>
+        </w:rPr>
+        <w:t xml:space="preserve"> </w:t>
+      </w:r>
+      <w:r>
+        <w:rPr>
+          <w:rFonts w:ascii="Consolas" w:hAnsi="Consolas" w:cs="Consolas"/>
+          <w:color w:val="FF0000"/>
+          <w:sz w:val="19"/>
+          <w:szCs w:val="19"/>
+        </w:rPr>
+        <w:t>key</w:t>
+      </w:r>
+      <w:r>
+        <w:rPr>
+          <w:rFonts w:ascii="Consolas" w:hAnsi="Consolas" w:cs="Consolas"/>
+          <w:color w:val="0000FF"/>
+          <w:sz w:val="19"/>
+          <w:szCs w:val="19"/>
+        </w:rPr>
+        <w:t>=</w:t>
+      </w:r>
+      <w:r>
+        <w:rPr>
+          <w:rFonts w:ascii="Consolas" w:hAnsi="Consolas" w:cs="Consolas"/>
+          <w:color w:val="000000"/>
+          <w:sz w:val="19"/>
+          <w:szCs w:val="19"/>
+        </w:rPr>
+        <w:t>"</w:t>
+      </w:r>
+      <w:proofErr w:type="spellStart"/>
+      <w:r>
+        <w:rPr>
+          <w:rFonts w:ascii="Consolas" w:hAnsi="Consolas" w:cs="Consolas"/>
+          <w:color w:val="0000FF"/>
+          <w:sz w:val="19"/>
+          <w:szCs w:val="19"/>
+        </w:rPr>
+        <w:t>DocumentStatusIndexValue</w:t>
+      </w:r>
+      <w:proofErr w:type="spellEnd"/>
+      <w:r>
+        <w:rPr>
+          <w:rFonts w:ascii="Consolas" w:hAnsi="Consolas" w:cs="Consolas"/>
+          <w:color w:val="000000"/>
+          <w:sz w:val="19"/>
+          <w:szCs w:val="19"/>
+        </w:rPr>
+        <w:t>"</w:t>
+      </w:r>
+      <w:r>
+        <w:rPr>
+          <w:rFonts w:ascii="Consolas" w:hAnsi="Consolas" w:cs="Consolas"/>
+          <w:color w:val="0000FF"/>
+          <w:sz w:val="19"/>
+          <w:szCs w:val="19"/>
+        </w:rPr>
+        <w:t xml:space="preserve"> </w:t>
+      </w:r>
+      <w:r>
+        <w:rPr>
+          <w:rFonts w:ascii="Consolas" w:hAnsi="Consolas" w:cs="Consolas"/>
+          <w:color w:val="FF0000"/>
+          <w:sz w:val="19"/>
+          <w:szCs w:val="19"/>
+        </w:rPr>
+        <w:t>value</w:t>
+      </w:r>
+      <w:r>
+        <w:rPr>
+          <w:rFonts w:ascii="Consolas" w:hAnsi="Consolas" w:cs="Consolas"/>
+          <w:color w:val="0000FF"/>
+          <w:sz w:val="19"/>
+          <w:szCs w:val="19"/>
+        </w:rPr>
+        <w:t>=</w:t>
+      </w:r>
+      <w:r>
+        <w:rPr>
+          <w:rFonts w:ascii="Consolas" w:hAnsi="Consolas" w:cs="Consolas"/>
+          <w:color w:val="000000"/>
+          <w:sz w:val="19"/>
+          <w:szCs w:val="19"/>
+        </w:rPr>
+        <w:t>"</w:t>
+      </w:r>
+      <w:r>
+        <w:rPr>
+          <w:rFonts w:ascii="Consolas" w:hAnsi="Consolas" w:cs="Consolas"/>
+          <w:color w:val="0000FF"/>
+          <w:sz w:val="19"/>
+          <w:szCs w:val="19"/>
+        </w:rPr>
+        <w:t>New, Uploaded, Complete</w:t>
+      </w:r>
+      <w:r>
+        <w:rPr>
+          <w:rFonts w:ascii="Consolas" w:hAnsi="Consolas" w:cs="Consolas"/>
+          <w:color w:val="000000"/>
+          <w:sz w:val="19"/>
+          <w:szCs w:val="19"/>
+        </w:rPr>
+        <w:t>"</w:t>
+      </w:r>
+      <w:r>
+        <w:rPr>
+          <w:rFonts w:ascii="Consolas" w:hAnsi="Consolas" w:cs="Consolas"/>
+          <w:color w:val="0000FF"/>
+          <w:sz w:val="19"/>
+          <w:szCs w:val="19"/>
+        </w:rPr>
+        <w:t xml:space="preserve"> /&gt;</w:t>
+      </w:r>
+      <w:r>
+        <w:rPr>
+          <w:rFonts w:ascii="Consolas" w:hAnsi="Consolas" w:cs="Consolas"/>
+          <w:color w:val="0000FF"/>
+          <w:sz w:val="19"/>
+          <w:szCs w:val="19"/>
+        </w:rPr>
+        <w:t xml:space="preserve">: </w:t>
+      </w:r>
+      <w:r>
+        <w:rPr>
+          <w:rFonts w:ascii="Consolas" w:hAnsi="Consolas" w:cs="Consolas"/>
+          <w:b/>
+          <w:sz w:val="19"/>
+          <w:szCs w:val="19"/>
+        </w:rPr>
+        <w:t>T</w:t>
+      </w:r>
+      <w:bookmarkStart w:id="2" w:name="_GoBack"/>
+      <w:bookmarkEnd w:id="2"/>
+      <w:r>
+        <w:rPr>
+          <w:rFonts w:ascii="Consolas" w:hAnsi="Consolas" w:cs="Consolas"/>
+          <w:b/>
+          <w:sz w:val="19"/>
+          <w:szCs w:val="19"/>
+        </w:rPr>
+        <w:t>he list of value of Document Status that wants to use in the Search Page</w:t>
+      </w:r>
     </w:p>
     <w:p>
       <w:pPr>
@@ -2046,7 +2429,6 @@
         <w:rPr>
           <w:noProof/>
         </w:rPr>
-        <w:lastRenderedPageBreak/>
         <w:drawing>
           <wp:inline distT="0" distB="0" distL="0" distR="0" wp14:anchorId="52A68F07" wp14:editId="5AC9DE53">
             <wp:extent cx="3019425" cy="1990725"/>
@@ -2243,7 +2625,6 @@
         </w:numPr>
       </w:pPr>
       <w:r>
-        <w:lastRenderedPageBreak/>
         <w:t>Setup Login account for IIS:</w:t>
       </w:r>
     </w:p>
@@ -2426,6 +2807,7 @@
         <w:rPr>
           <w:noProof/>
         </w:rPr>
+        <w:lastRenderedPageBreak/>
         <w:drawing>
           <wp:inline distT="0" distB="0" distL="0" distR="0" wp14:anchorId="59EB4940" wp14:editId="3022F65C">
             <wp:extent cx="5943600" cy="3536315"/>
@@ -2490,7 +2872,6 @@
         </w:numPr>
       </w:pPr>
       <w:r>
-        <w:lastRenderedPageBreak/>
         <w:t>Testing access right for current user:</w:t>
       </w:r>
     </w:p>
@@ -2593,6 +2974,7 @@
         </w:numPr>
       </w:pPr>
       <w:r>
+        <w:lastRenderedPageBreak/>
         <w:t>Can change the settings of the website on:</w:t>
       </w:r>
     </w:p>
@@ -2651,7 +3033,6 @@
         <w:rPr>
           <w:noProof/>
         </w:rPr>
-        <w:lastRenderedPageBreak/>
         <w:drawing>
           <wp:inline distT="0" distB="0" distL="0" distR="0" wp14:anchorId="577394B1" wp14:editId="0AC1987E">
             <wp:extent cx="5943600" cy="3874135"/>
@@ -2716,6 +3097,7 @@
         <w:rPr>
           <w:noProof/>
         </w:rPr>
+        <w:lastRenderedPageBreak/>
         <w:drawing>
           <wp:inline distT="0" distB="0" distL="0" distR="0" wp14:anchorId="20D8E0D4" wp14:editId="3B35D711">
             <wp:extent cx="4495800" cy="3257550"/>
@@ -4262,7 +4644,7 @@
 </file>
 
 <file path=customXml/itemProps1.xml><?xml version="1.0" encoding="utf-8"?>
-<ds:datastoreItem xmlns:ds="http://schemas.openxmlformats.org/officeDocument/2006/customXml" ds:itemID="{7001DF75-C5E3-4151-AD3C-8A8CE6A8B02D}">
+<ds:datastoreItem xmlns:ds="http://schemas.openxmlformats.org/officeDocument/2006/customXml" ds:itemID="{31777954-40B3-4462-AC8D-6480D8385F0B}">
   <ds:schemaRefs>
     <ds:schemaRef ds:uri="http://schemas.openxmlformats.org/officeDocument/2006/bibliography"/>
   </ds:schemaRefs>

</xml_diff>